<commit_message>
Updates to thesis layout doc
</commit_message>
<xml_diff>
--- a/Word Docs/Thesis Layout.docx
+++ b/Word Docs/Thesis Layout.docx
@@ -263,6 +263,18 @@
         </w:numPr>
       </w:pPr>
       <w:r>
+        <w:t>Methodology</w:t>
+      </w:r>
+    </w:p>
+    <w:p>
+      <w:pPr>
+        <w:pStyle w:val="ListParagraph"/>
+        <w:numPr>
+          <w:ilvl w:val="1"/>
+          <w:numId w:val="1"/>
+        </w:numPr>
+      </w:pPr>
+      <w:r>
         <w:t>Feature extraction for sarcasm detection</w:t>
       </w:r>
     </w:p>
@@ -301,6 +313,9 @@
       <w:r>
         <w:t>Dataset quality evaluation</w:t>
       </w:r>
+      <w:r>
+        <w:t xml:space="preserve"> (Primary research used here)</w:t>
+      </w:r>
     </w:p>
     <w:p>
       <w:pPr>
@@ -323,13 +338,8 @@
         </w:numPr>
       </w:pPr>
       <w:r>
-        <w:t xml:space="preserve">Proposed novel methodology and </w:t>
-      </w:r>
-      <w:proofErr w:type="gramStart"/>
-      <w:r>
-        <w:t>implementation</w:t>
-      </w:r>
-      <w:proofErr w:type="gramEnd"/>
+        <w:t>Proposed novel methodology and implementation</w:t>
+      </w:r>
     </w:p>
     <w:p>
       <w:pPr>
@@ -364,7 +374,31 @@
         </w:numPr>
       </w:pPr>
       <w:r>
-        <w:t>Conclusions and Discussion</w:t>
+        <w:t>Evaluation</w:t>
+      </w:r>
+    </w:p>
+    <w:p>
+      <w:pPr>
+        <w:pStyle w:val="ListParagraph"/>
+        <w:numPr>
+          <w:ilvl w:val="1"/>
+          <w:numId w:val="1"/>
+        </w:numPr>
+      </w:pPr>
+      <w:r>
+        <w:t>Solution strengths and limitations</w:t>
+      </w:r>
+    </w:p>
+    <w:p>
+      <w:pPr>
+        <w:pStyle w:val="ListParagraph"/>
+        <w:numPr>
+          <w:ilvl w:val="0"/>
+          <w:numId w:val="1"/>
+        </w:numPr>
+      </w:pPr>
+      <w:r>
+        <w:t xml:space="preserve">Conclusions </w:t>
       </w:r>
     </w:p>
     <w:p>

</xml_diff>